<commit_message>
Changes before the first publication.
</commit_message>
<xml_diff>
--- a/course_desc_text/announcement_EN_LV.docx
+++ b/course_desc_text/announcement_EN_LV.docx
@@ -1,6 +1,6 @@
 
 <file path=word/document.xml><?xml version="1.0" encoding="utf-8"?>
-<w:document xmlns:wpc="http://schemas.microsoft.com/office/word/2010/wordprocessingCanvas" xmlns:cx="http://schemas.microsoft.com/office/drawing/2014/chartex" xmlns:cx1="http://schemas.microsoft.com/office/drawing/2015/9/8/chartex" xmlns:cx2="http://schemas.microsoft.com/office/drawing/2015/10/21/chartex" xmlns:cx3="http://schemas.microsoft.com/office/drawing/2016/5/9/chartex" xmlns:cx4="http://schemas.microsoft.com/office/drawing/2016/5/10/chartex" xmlns:cx5="http://schemas.microsoft.com/office/drawing/2016/5/11/chartex" xmlns:cx6="http://schemas.microsoft.com/office/drawing/2016/5/12/chartex" xmlns:cx7="http://schemas.microsoft.com/office/drawing/2016/5/13/chartex" xmlns:cx8="http://schemas.microsoft.com/office/drawing/2016/5/14/chartex" xmlns:mc="http://schemas.openxmlformats.org/markup-compatibility/2006" xmlns:aink="http://schemas.microsoft.com/office/drawing/2016/ink" xmlns:am3d="http://schemas.microsoft.com/office/drawing/2017/model3d" xmlns:o="urn:schemas-microsoft-com:office:office" xmlns:r="http://schemas.openxmlformats.org/officeDocument/2006/relationships" xmlns:m="http://schemas.openxmlformats.org/officeDocument/2006/math" xmlns:v="urn:schemas-microsoft-com:vml" xmlns:wp14="http://schemas.microsoft.com/office/word/2010/wordprocessingDrawing" xmlns:wp="http://schemas.openxmlformats.org/drawingml/2006/wordprocessingDrawing" xmlns:w10="urn:schemas-microsoft-com:office:word" xmlns:w="http://schemas.openxmlformats.org/wordprocessingml/2006/main" xmlns:w14="http://schemas.microsoft.com/office/word/2010/wordml" xmlns:w15="http://schemas.microsoft.com/office/word/2012/wordml" xmlns:w16cid="http://schemas.microsoft.com/office/word/2016/wordml/cid" xmlns:w16se="http://schemas.microsoft.com/office/word/2015/wordml/symex" xmlns:wpg="http://schemas.microsoft.com/office/word/2010/wordprocessingGroup" xmlns:wpi="http://schemas.microsoft.com/office/word/2010/wordprocessingInk" xmlns:wne="http://schemas.microsoft.com/office/word/2006/wordml" xmlns:wps="http://schemas.microsoft.com/office/word/2010/wordprocessingShape" mc:Ignorable="w14 w15 w16se w16cid wp14">
+<w:document xmlns:wpc="http://schemas.microsoft.com/office/word/2010/wordprocessingCanvas" xmlns:cx="http://schemas.microsoft.com/office/drawing/2014/chartex" xmlns:cx1="http://schemas.microsoft.com/office/drawing/2015/9/8/chartex" xmlns:cx2="http://schemas.microsoft.com/office/drawing/2015/10/21/chartex" xmlns:cx3="http://schemas.microsoft.com/office/drawing/2016/5/9/chartex" xmlns:cx4="http://schemas.microsoft.com/office/drawing/2016/5/10/chartex" xmlns:cx5="http://schemas.microsoft.com/office/drawing/2016/5/11/chartex" xmlns:cx6="http://schemas.microsoft.com/office/drawing/2016/5/12/chartex" xmlns:cx7="http://schemas.microsoft.com/office/drawing/2016/5/13/chartex" xmlns:cx8="http://schemas.microsoft.com/office/drawing/2016/5/14/chartex" xmlns:mc="http://schemas.openxmlformats.org/markup-compatibility/2006" xmlns:aink="http://schemas.microsoft.com/office/drawing/2016/ink" xmlns:am3d="http://schemas.microsoft.com/office/drawing/2017/model3d" xmlns:o="urn:schemas-microsoft-com:office:office" xmlns:r="http://schemas.openxmlformats.org/officeDocument/2006/relationships" xmlns:m="http://schemas.openxmlformats.org/officeDocument/2006/math" xmlns:v="urn:schemas-microsoft-com:vml" xmlns:wp14="http://schemas.microsoft.com/office/word/2010/wordprocessingDrawing" xmlns:wp="http://schemas.openxmlformats.org/drawingml/2006/wordprocessingDrawing" xmlns:w10="urn:schemas-microsoft-com:office:word" xmlns:w="http://schemas.openxmlformats.org/wordprocessingml/2006/main" xmlns:w14="http://schemas.microsoft.com/office/word/2010/wordml" xmlns:w15="http://schemas.microsoft.com/office/word/2012/wordml" xmlns:w16cex="http://schemas.microsoft.com/office/word/2018/wordml/cex" xmlns:w16cid="http://schemas.microsoft.com/office/word/2016/wordml/cid" xmlns:w16="http://schemas.microsoft.com/office/word/2018/wordml" xmlns:w16se="http://schemas.microsoft.com/office/word/2015/wordml/symex" xmlns:wpg="http://schemas.microsoft.com/office/word/2010/wordprocessingGroup" xmlns:wpi="http://schemas.microsoft.com/office/word/2010/wordprocessingInk" xmlns:wne="http://schemas.microsoft.com/office/word/2006/wordml" xmlns:wps="http://schemas.microsoft.com/office/word/2010/wordprocessingShape" mc:Ignorable="w14 w15 w16se w16cid w16 w16cex wp14">
   <w:body>
     <w:p>
       <w:pPr>
@@ -11,8 +11,57 @@
     </w:p>
     <w:p>
       <w:r>
-        <w:t>A lot of data is being generated by your business, your competitors and others. Do you already use it for your competitive advantage? If not or not sure - apply for a 3-day in-person practice-heavy course and learn how to make data-driven business decisions and automate data analysis with a hugely popular R programming language.</w:t>
-      </w:r>
+        <w:t xml:space="preserve">A lot of data is being generated by your business, your competitors and others. </w:t>
+      </w:r>
+      <w:ins w:id="0" w:author="Dmitrijs Kašs" w:date="2020-03-12T16:33:00Z">
+        <w:r>
+          <w:t xml:space="preserve">Are </w:t>
+        </w:r>
+      </w:ins>
+      <w:del w:id="1" w:author="Dmitrijs Kašs" w:date="2020-03-12T16:33:00Z">
+        <w:r>
+          <w:delText xml:space="preserve">Do </w:delText>
+        </w:r>
+      </w:del>
+      <w:r>
+        <w:t>you already us</w:t>
+      </w:r>
+      <w:ins w:id="2" w:author="Dmitrijs Kašs" w:date="2020-03-12T16:33:00Z">
+        <w:r>
+          <w:t>ing</w:t>
+        </w:r>
+      </w:ins>
+      <w:del w:id="3" w:author="Dmitrijs Kašs" w:date="2020-03-12T16:33:00Z">
+        <w:r>
+          <w:delText>e</w:delText>
+        </w:r>
+      </w:del>
+      <w:r>
+        <w:t xml:space="preserve"> it for your competitive advantage? If not or </w:t>
+      </w:r>
+      <w:del w:id="4" w:author="Dmitrijs Kašs" w:date="2020-03-12T16:33:00Z">
+        <w:r>
+          <w:delText xml:space="preserve">not </w:delText>
+        </w:r>
+      </w:del>
+      <w:ins w:id="5" w:author="Dmitrijs Kašs" w:date="2020-03-12T16:33:00Z">
+        <w:r>
+          <w:t>un</w:t>
+        </w:r>
+      </w:ins>
+      <w:r>
+        <w:t>sure - apply for a 3-day in-person practice-heavy course and learn how to make data-driven business decisions and automate data analysis with a hugely popular R programming language</w:t>
+      </w:r>
+      <w:ins w:id="6" w:author="Dmitrijs Kašs" w:date="2020-03-12T16:34:00Z">
+        <w:r>
+          <w:t>!</w:t>
+        </w:r>
+      </w:ins>
+      <w:del w:id="7" w:author="Dmitrijs Kašs" w:date="2020-03-12T16:34:00Z">
+        <w:r>
+          <w:delText>.</w:delText>
+        </w:r>
+      </w:del>
     </w:p>
     <w:p>
       <w:pPr>
@@ -33,7 +82,7 @@
         </w:rPr>
         <w:t xml:space="preserve">Jūsu uzņēmums, </w:t>
       </w:r>
-      <w:del w:id="0" w:author="Jurģis Kalniņs" w:date="2020-03-11T13:37:00Z">
+      <w:del w:id="8" w:author="Jurģis Kalniņs" w:date="2020-03-11T13:37:00Z">
         <w:r>
           <w:rPr>
             <w:lang w:val="lv-LV"/>
@@ -47,7 +96,7 @@
         </w:rPr>
         <w:t xml:space="preserve"> konkurenti un </w:t>
       </w:r>
-      <w:ins w:id="1" w:author="Jurģis Kalniņs" w:date="2020-03-11T13:37:00Z">
+      <w:ins w:id="9" w:author="Jurģis Kalniņs" w:date="2020-03-11T13:37:00Z">
         <w:r>
           <w:rPr>
             <w:lang w:val="lv-LV"/>
@@ -55,22 +104,25 @@
           <w:t>cit</w:t>
         </w:r>
       </w:ins>
-      <w:ins w:id="2" w:author="Jurģis Kalniņs" w:date="2020-03-11T13:41:00Z">
-        <w:r>
-          <w:rPr>
-            <w:lang w:val="lv-LV"/>
-          </w:rPr>
-          <w:t xml:space="preserve">as </w:t>
-        </w:r>
-        <w:proofErr w:type="spellStart"/>
-        <w:r>
-          <w:rPr>
-            <w:lang w:val="lv-LV"/>
-          </w:rPr>
-          <w:t>puses</w:t>
-        </w:r>
-      </w:ins>
-      <w:del w:id="3" w:author="Jurģis Kalniņs" w:date="2020-03-11T13:37:00Z">
+      <w:ins w:id="10" w:author="Jurģis Kalniņs" w:date="2020-03-11T13:41:00Z">
+        <w:r>
+          <w:rPr>
+            <w:lang w:val="lv-LV"/>
+          </w:rPr>
+          <w:t>as puses</w:t>
+        </w:r>
+      </w:ins>
+      <w:ins w:id="11" w:author="Dmitrijs Kašs" w:date="2020-03-12T16:43:00Z">
+        <w:r>
+          <w:rPr>
+            <w:lang w:val="lv-LV"/>
+          </w:rPr>
+          <w:t xml:space="preserve"> </w:t>
+        </w:r>
+      </w:ins>
+      <w:bookmarkStart w:id="12" w:name="_GoBack"/>
+      <w:bookmarkEnd w:id="12"/>
+      <w:del w:id="13" w:author="Jurģis Kalniņs" w:date="2020-03-11T13:37:00Z">
         <w:r>
           <w:rPr>
             <w:lang w:val="lv-LV"/>
@@ -78,7 +130,7 @@
           <w:delText>pārējie</w:delText>
         </w:r>
       </w:del>
-      <w:del w:id="4" w:author="Jurģis Kalniņs" w:date="2020-03-11T13:39:00Z">
+      <w:del w:id="14" w:author="Jurģis Kalniņs" w:date="2020-03-11T13:39:00Z">
         <w:r>
           <w:rPr>
             <w:lang w:val="lv-LV"/>
@@ -90,29 +142,14 @@
         <w:rPr>
           <w:lang w:val="lv-LV"/>
         </w:rPr>
-        <w:t>ģenerē</w:t>
-      </w:r>
-      <w:proofErr w:type="spellEnd"/>
-      <w:r>
-        <w:rPr>
-          <w:lang w:val="lv-LV"/>
-        </w:rPr>
-        <w:t xml:space="preserve"> daudz</w:t>
-      </w:r>
-      <w:ins w:id="5" w:author="Jurģis Kalniņs" w:date="2020-03-11T13:40:00Z">
-        <w:r>
-          <w:rPr>
-            <w:lang w:val="lv-LV"/>
-          </w:rPr>
-          <w:t xml:space="preserve"> un dažād</w:t>
-        </w:r>
-        <w:bookmarkStart w:id="6" w:name="_GoBack"/>
-        <w:bookmarkEnd w:id="6"/>
-        <w:r>
-          <w:rPr>
-            <w:lang w:val="lv-LV"/>
-          </w:rPr>
-          <w:t>us</w:t>
+        <w:t>ģenerē daudz</w:t>
+      </w:r>
+      <w:ins w:id="15" w:author="Jurģis Kalniņs" w:date="2020-03-11T13:40:00Z">
+        <w:r>
+          <w:rPr>
+            <w:lang w:val="lv-LV"/>
+          </w:rPr>
+          <w:t xml:space="preserve"> un dažādus</w:t>
         </w:r>
       </w:ins>
       <w:r>
@@ -121,7 +158,7 @@
         </w:rPr>
         <w:t xml:space="preserve"> datu</w:t>
       </w:r>
-      <w:ins w:id="7" w:author="Jurģis Kalniņs" w:date="2020-03-11T13:40:00Z">
+      <w:ins w:id="16" w:author="Jurģis Kalniņs" w:date="2020-03-11T13:40:00Z">
         <w:r>
           <w:rPr>
             <w:lang w:val="lv-LV"/>
@@ -135,7 +172,7 @@
         </w:rPr>
         <w:t>. Vai Jūs jau izmantojiet tos, lai veidotu konkurences priekšrocības? Ja nē vai neesiet pārliecināts - piesak</w:t>
       </w:r>
-      <w:ins w:id="8" w:author="Jurģis Kalniņs" w:date="2020-03-11T13:33:00Z">
+      <w:ins w:id="17" w:author="Jurģis Kalniņs" w:date="2020-03-11T13:33:00Z">
         <w:r>
           <w:rPr>
             <w:lang w:val="lv-LV"/>
@@ -143,7 +180,7 @@
           <w:t>ie</w:t>
         </w:r>
       </w:ins>
-      <w:del w:id="9" w:author="Jurģis Kalniņs" w:date="2020-03-11T13:33:00Z">
+      <w:del w:id="18" w:author="Jurģis Kalniņs" w:date="2020-03-11T13:33:00Z">
         <w:r>
           <w:rPr>
             <w:lang w:val="lv-LV"/>
@@ -164,7 +201,7 @@
         </w:rPr>
         <w:t>praks</w:t>
       </w:r>
-      <w:ins w:id="10" w:author="Jurģis Kalniņs" w:date="2020-03-11T13:35:00Z">
+      <w:ins w:id="19" w:author="Jurģis Kalniņs" w:date="2020-03-11T13:35:00Z">
         <w:r>
           <w:rPr>
             <w:lang w:val="lv-LV"/>
@@ -179,7 +216,7 @@
           <w:t xml:space="preserve"> darbībā</w:t>
         </w:r>
       </w:ins>
-      <w:del w:id="11" w:author="Jurģis Kalniņs" w:date="2020-03-11T13:35:00Z">
+      <w:del w:id="20" w:author="Jurģis Kalniņs" w:date="2020-03-11T13:35:00Z">
         <w:r>
           <w:rPr>
             <w:lang w:val="lv-LV"/>
@@ -193,7 +230,7 @@
         </w:rPr>
         <w:t xml:space="preserve"> orientētu 3 dienu kursu instruktora vadībā, lai iemācītos, kā pieņemt uz datiem balstītus lēmumus un automatizēt datu analīzi ar ļoti populār</w:t>
       </w:r>
-      <w:ins w:id="12" w:author="Jurģis Kalniņs" w:date="2020-03-11T13:36:00Z">
+      <w:ins w:id="21" w:author="Jurģis Kalniņs" w:date="2020-03-11T13:36:00Z">
         <w:r>
           <w:rPr>
             <w:lang w:val="lv-LV"/>
@@ -201,7 +238,7 @@
           <w:t>o</w:t>
         </w:r>
       </w:ins>
-      <w:del w:id="13" w:author="Jurģis Kalniņs" w:date="2020-03-11T13:36:00Z">
+      <w:del w:id="22" w:author="Jurģis Kalniņs" w:date="2020-03-11T13:36:00Z">
         <w:r>
           <w:rPr>
             <w:lang w:val="lv-LV"/>
@@ -234,7 +271,10 @@
 </file>
 
 <file path=word/people.xml><?xml version="1.0" encoding="utf-8"?>
-<w15:people xmlns:wpc="http://schemas.microsoft.com/office/word/2010/wordprocessingCanvas" xmlns:cx="http://schemas.microsoft.com/office/drawing/2014/chartex" xmlns:cx1="http://schemas.microsoft.com/office/drawing/2015/9/8/chartex" xmlns:cx2="http://schemas.microsoft.com/office/drawing/2015/10/21/chartex" xmlns:cx3="http://schemas.microsoft.com/office/drawing/2016/5/9/chartex" xmlns:cx4="http://schemas.microsoft.com/office/drawing/2016/5/10/chartex" xmlns:cx5="http://schemas.microsoft.com/office/drawing/2016/5/11/chartex" xmlns:cx6="http://schemas.microsoft.com/office/drawing/2016/5/12/chartex" xmlns:cx7="http://schemas.microsoft.com/office/drawing/2016/5/13/chartex" xmlns:cx8="http://schemas.microsoft.com/office/drawing/2016/5/14/chartex" xmlns:mc="http://schemas.openxmlformats.org/markup-compatibility/2006" xmlns:aink="http://schemas.microsoft.com/office/drawing/2016/ink" xmlns:am3d="http://schemas.microsoft.com/office/drawing/2017/model3d" xmlns:o="urn:schemas-microsoft-com:office:office" xmlns:r="http://schemas.openxmlformats.org/officeDocument/2006/relationships" xmlns:m="http://schemas.openxmlformats.org/officeDocument/2006/math" xmlns:v="urn:schemas-microsoft-com:vml" xmlns:wp14="http://schemas.microsoft.com/office/word/2010/wordprocessingDrawing" xmlns:wp="http://schemas.openxmlformats.org/drawingml/2006/wordprocessingDrawing" xmlns:w10="urn:schemas-microsoft-com:office:word" xmlns:w="http://schemas.openxmlformats.org/wordprocessingml/2006/main" xmlns:w14="http://schemas.microsoft.com/office/word/2010/wordml" xmlns:w15="http://schemas.microsoft.com/office/word/2012/wordml" xmlns:w16cid="http://schemas.microsoft.com/office/word/2016/wordml/cid" xmlns:w16se="http://schemas.microsoft.com/office/word/2015/wordml/symex" xmlns:wpg="http://schemas.microsoft.com/office/word/2010/wordprocessingGroup" xmlns:wpi="http://schemas.microsoft.com/office/word/2010/wordprocessingInk" xmlns:wne="http://schemas.microsoft.com/office/word/2006/wordml" xmlns:wps="http://schemas.microsoft.com/office/word/2010/wordprocessingShape" mc:Ignorable="w14 w15 w16se w16cid wp14">
+<w15:people xmlns:wpc="http://schemas.microsoft.com/office/word/2010/wordprocessingCanvas" xmlns:cx="http://schemas.microsoft.com/office/drawing/2014/chartex" xmlns:cx1="http://schemas.microsoft.com/office/drawing/2015/9/8/chartex" xmlns:cx2="http://schemas.microsoft.com/office/drawing/2015/10/21/chartex" xmlns:cx3="http://schemas.microsoft.com/office/drawing/2016/5/9/chartex" xmlns:cx4="http://schemas.microsoft.com/office/drawing/2016/5/10/chartex" xmlns:cx5="http://schemas.microsoft.com/office/drawing/2016/5/11/chartex" xmlns:cx6="http://schemas.microsoft.com/office/drawing/2016/5/12/chartex" xmlns:cx7="http://schemas.microsoft.com/office/drawing/2016/5/13/chartex" xmlns:cx8="http://schemas.microsoft.com/office/drawing/2016/5/14/chartex" xmlns:mc="http://schemas.openxmlformats.org/markup-compatibility/2006" xmlns:aink="http://schemas.microsoft.com/office/drawing/2016/ink" xmlns:am3d="http://schemas.microsoft.com/office/drawing/2017/model3d" xmlns:o="urn:schemas-microsoft-com:office:office" xmlns:r="http://schemas.openxmlformats.org/officeDocument/2006/relationships" xmlns:m="http://schemas.openxmlformats.org/officeDocument/2006/math" xmlns:v="urn:schemas-microsoft-com:vml" xmlns:wp14="http://schemas.microsoft.com/office/word/2010/wordprocessingDrawing" xmlns:wp="http://schemas.openxmlformats.org/drawingml/2006/wordprocessingDrawing" xmlns:w10="urn:schemas-microsoft-com:office:word" xmlns:w="http://schemas.openxmlformats.org/wordprocessingml/2006/main" xmlns:w14="http://schemas.microsoft.com/office/word/2010/wordml" xmlns:w15="http://schemas.microsoft.com/office/word/2012/wordml" xmlns:w16cex="http://schemas.microsoft.com/office/word/2018/wordml/cex" xmlns:w16cid="http://schemas.microsoft.com/office/word/2016/wordml/cid" xmlns:w16="http://schemas.microsoft.com/office/word/2018/wordml" xmlns:w16se="http://schemas.microsoft.com/office/word/2015/wordml/symex" xmlns:wpg="http://schemas.microsoft.com/office/word/2010/wordprocessingGroup" xmlns:wpi="http://schemas.microsoft.com/office/word/2010/wordprocessingInk" xmlns:wne="http://schemas.microsoft.com/office/word/2006/wordml" xmlns:wps="http://schemas.microsoft.com/office/word/2010/wordprocessingShape" mc:Ignorable="w14 w15 w16se w16cid w16 w16cex wp14">
+  <w15:person w15:author="Dmitrijs Kašs">
+    <w15:presenceInfo w15:providerId="AD" w15:userId="S::dmitrijs.kass@creamfinance.com::10298fef-2e5c-4485-8842-ad5257d1676d"/>
+  </w15:person>
   <w15:person w15:author="Jurģis Kalniņs">
     <w15:presenceInfo w15:providerId="AD" w15:userId="S::jurgis.kalnins@creamfinance.com::1728d333-632e-452b-b6a7-72fc65462d76"/>
   </w15:person>
@@ -242,7 +282,7 @@
 </file>
 
 <file path=word/styles.xml><?xml version="1.0" encoding="utf-8"?>
-<w:styles xmlns:mc="http://schemas.openxmlformats.org/markup-compatibility/2006" xmlns:r="http://schemas.openxmlformats.org/officeDocument/2006/relationships" xmlns:w="http://schemas.openxmlformats.org/wordprocessingml/2006/main" xmlns:w14="http://schemas.microsoft.com/office/word/2010/wordml" xmlns:w15="http://schemas.microsoft.com/office/word/2012/wordml" xmlns:w16cid="http://schemas.microsoft.com/office/word/2016/wordml/cid" xmlns:w16se="http://schemas.microsoft.com/office/word/2015/wordml/symex" mc:Ignorable="w14 w15 w16se w16cid">
+<w:styles xmlns:mc="http://schemas.openxmlformats.org/markup-compatibility/2006" xmlns:r="http://schemas.openxmlformats.org/officeDocument/2006/relationships" xmlns:w="http://schemas.openxmlformats.org/wordprocessingml/2006/main" xmlns:w14="http://schemas.microsoft.com/office/word/2010/wordml" xmlns:w15="http://schemas.microsoft.com/office/word/2012/wordml" xmlns:w16cex="http://schemas.microsoft.com/office/word/2018/wordml/cex" xmlns:w16cid="http://schemas.microsoft.com/office/word/2016/wordml/cid" xmlns:w16="http://schemas.microsoft.com/office/word/2018/wordml" xmlns:w16se="http://schemas.microsoft.com/office/word/2015/wordml/symex" mc:Ignorable="w14 w15 w16se w16cid w16 w16cex">
   <w:docDefaults>
     <w:rPrDefault>
       <w:rPr>

</xml_diff>